<commit_message>
Big addition to argument map
</commit_message>
<xml_diff>
--- a/jross_thesis_argument_map.docx
+++ b/jross_thesis_argument_map.docx
@@ -1,6 +1,6 @@
 
 <file path=word/document.xml><?xml version="1.0" encoding="utf-8"?>
-<w:document xmlns:wpc="http://schemas.microsoft.com/office/word/2010/wordprocessingCanvas" xmlns:cx="http://schemas.microsoft.com/office/drawing/2014/chartex" xmlns:cx1="http://schemas.microsoft.com/office/drawing/2015/9/8/chartex" xmlns:cx2="http://schemas.microsoft.com/office/drawing/2015/10/21/chartex" xmlns:cx3="http://schemas.microsoft.com/office/drawing/2016/5/9/chartex" xmlns:cx4="http://schemas.microsoft.com/office/drawing/2016/5/10/chartex" xmlns:cx5="http://schemas.microsoft.com/office/drawing/2016/5/11/chartex" xmlns:cx6="http://schemas.microsoft.com/office/drawing/2016/5/12/chartex" xmlns:cx7="http://schemas.microsoft.com/office/drawing/2016/5/13/chartex" xmlns:cx8="http://schemas.microsoft.com/office/drawing/2016/5/14/chartex" xmlns:mc="http://schemas.openxmlformats.org/markup-compatibility/2006" xmlns:aink="http://schemas.microsoft.com/office/drawing/2016/ink" xmlns:am3d="http://schemas.microsoft.com/office/drawing/2017/model3d" xmlns:o="urn:schemas-microsoft-com:office:office" xmlns:r="http://schemas.openxmlformats.org/officeDocument/2006/relationships" xmlns:m="http://schemas.openxmlformats.org/officeDocument/2006/math" xmlns:v="urn:schemas-microsoft-com:vml" xmlns:wp14="http://schemas.microsoft.com/office/word/2010/wordprocessingDrawing" xmlns:wp="http://schemas.openxmlformats.org/drawingml/2006/wordprocessingDrawing" xmlns:w10="urn:schemas-microsoft-com:office:word" xmlns:w="http://schemas.openxmlformats.org/wordprocessingml/2006/main" xmlns:w14="http://schemas.microsoft.com/office/word/2010/wordml" xmlns:w15="http://schemas.microsoft.com/office/word/2012/wordml" xmlns:w16cid="http://schemas.microsoft.com/office/word/2016/wordml/cid" xmlns:w16se="http://schemas.microsoft.com/office/word/2015/wordml/symex" xmlns:wpg="http://schemas.microsoft.com/office/word/2010/wordprocessingGroup" xmlns:wpi="http://schemas.microsoft.com/office/word/2010/wordprocessingInk" xmlns:wne="http://schemas.microsoft.com/office/word/2006/wordml" xmlns:wps="http://schemas.microsoft.com/office/word/2010/wordprocessingShape" mc:Ignorable="w14 w15 w16se w16cid wp14">
+<w:document xmlns:wpc="http://schemas.microsoft.com/office/word/2010/wordprocessingCanvas" xmlns:cx="http://schemas.microsoft.com/office/drawing/2014/chartex" xmlns:cx1="http://schemas.microsoft.com/office/drawing/2015/9/8/chartex" xmlns:mc="http://schemas.openxmlformats.org/markup-compatibility/2006" xmlns:o="urn:schemas-microsoft-com:office:office" xmlns:r="http://schemas.openxmlformats.org/officeDocument/2006/relationships" xmlns:m="http://schemas.openxmlformats.org/officeDocument/2006/math" xmlns:v="urn:schemas-microsoft-com:vml" xmlns:wp14="http://schemas.microsoft.com/office/word/2010/wordprocessingDrawing" xmlns:wp="http://schemas.openxmlformats.org/drawingml/2006/wordprocessingDrawing" xmlns:w10="urn:schemas-microsoft-com:office:word" xmlns:w="http://schemas.openxmlformats.org/wordprocessingml/2006/main" xmlns:w14="http://schemas.microsoft.com/office/word/2010/wordml" xmlns:w15="http://schemas.microsoft.com/office/word/2012/wordml" xmlns:w16se="http://schemas.microsoft.com/office/word/2015/wordml/symex" xmlns:wpg="http://schemas.microsoft.com/office/word/2010/wordprocessingGroup" xmlns:wpi="http://schemas.microsoft.com/office/word/2010/wordprocessingInk" xmlns:wne="http://schemas.microsoft.com/office/word/2006/wordml" xmlns:wps="http://schemas.microsoft.com/office/word/2010/wordprocessingShape" mc:Ignorable="w14 w15 w16se wp14">
   <w:body>
     <w:p>
       <w:pPr>
@@ -60,18 +60,78 @@
         <w:t xml:space="preserve"> is</w:t>
       </w:r>
       <w:r>
-        <w:t xml:space="preserve"> physically possible. The fact of zero-point energy - that no quantum state can have </w:t>
+        <w:t xml:space="preserve"> physically possible. The </w:t>
+      </w:r>
+      <w:r>
+        <w:t xml:space="preserve">existence </w:t>
+      </w:r>
+      <w:r>
+        <w:t xml:space="preserve">of zero-point energy - no </w:t>
+      </w:r>
+      <w:r>
+        <w:t>quantum state can have precisely</w:t>
+      </w:r>
+      <w:r>
+        <w:t xml:space="preserve"> zero momentum - cements a simple </w:t>
+      </w:r>
+      <w:r>
+        <w:t>fact</w:t>
+      </w:r>
+      <w:r>
+        <w:t>: Nothing is stationary.</w:t>
+      </w:r>
+      <w:r>
+        <w:t xml:space="preserve"> Not to be deterred, I will describe measurements of ever weaker signals, converging on the determination of a wavelength for which matter becomes completely decoupled from light. I will describe detection of fluctuations in the vacuum </w:t>
+      </w:r>
+      <w:bookmarkStart w:id="0" w:name="_GoBack"/>
+      <w:bookmarkEnd w:id="0"/>
+      <w:r>
+        <w:t xml:space="preserve">of quasiparticles that emerge from a weakly interacting gas near zero kelvin, and then explore an emerging realm of experimental science describing strongly interacting systems whose dynamics pose fundamental challenges to classical notions of computability and complexity. </w:t>
+      </w:r>
+    </w:p>
+    <w:p>
+      <w:pPr>
+        <w:rPr>
+          <w:b/>
+          <w:u w:val="single"/>
+        </w:rPr>
+      </w:pPr>
+      <w:r>
+        <w:rPr>
+          <w:b/>
+          <w:u w:val="single"/>
+        </w:rPr>
+        <w:t xml:space="preserve">Part </w:t>
+      </w:r>
+      <w:r>
+        <w:rPr>
+          <w:b/>
+          <w:u w:val="single"/>
+        </w:rPr>
+        <w:t>I</w:t>
+      </w:r>
+      <w:r>
+        <w:rPr>
+          <w:b/>
+          <w:u w:val="single"/>
+        </w:rPr>
+        <w:t xml:space="preserve">: </w:t>
       </w:r>
       <w:proofErr w:type="spellStart"/>
       <w:r>
-        <w:t>definitevly</w:t>
+        <w:rPr>
+          <w:b/>
+          <w:u w:val="single"/>
+        </w:rPr>
+        <w:t>Ultracold</w:t>
       </w:r>
       <w:proofErr w:type="spellEnd"/>
       <w:r>
-        <w:t xml:space="preserve"> zero momentum - cements a simple tenet: Nothing is stationary.</w:t>
-      </w:r>
-      <w:r>
-        <w:t xml:space="preserve"> Not to be deterred, I will describe measurements of ever weaker signals, converging on the determination of a wavelength for which matter becomes completely decoupled from light. I will describe detection of fluctuations in the vacuum of quasiparticles that emerge from a weakly interacting gas near zero kelvin, and then explore an emerging realm of experimental science describing strongly interacting systems whose dynamics pose fundamental challenges to classical notions of computability and complexity. </w:t>
+        <w:rPr>
+          <w:b/>
+          <w:u w:val="single"/>
+        </w:rPr>
+        <w:t xml:space="preserve"> metastable Helium</w:t>
       </w:r>
     </w:p>
     <w:p>
@@ -79,7 +139,7 @@
         <w:pStyle w:val="ListParagraph"/>
         <w:numPr>
           <w:ilvl w:val="0"/>
-          <w:numId w:val="2"/>
+          <w:numId w:val="3"/>
         </w:numPr>
         <w:rPr>
           <w:b/>
@@ -91,14 +151,57 @@
           <w:b/>
           <w:bCs/>
         </w:rPr>
-        <w:t>Background/context</w:t>
+        <w:t xml:space="preserve">General </w:t>
       </w:r>
       <w:r>
         <w:rPr>
           <w:b/>
           <w:bCs/>
         </w:rPr>
-        <w:t>/research gap/contributions</w:t>
+        <w:t>Background</w:t>
+      </w:r>
+    </w:p>
+    <w:p>
+      <w:pPr>
+        <w:rPr>
+          <w:bCs/>
+        </w:rPr>
+      </w:pPr>
+      <w:r>
+        <w:rPr>
+          <w:bCs/>
+        </w:rPr>
+        <w:t>In this</w:t>
+      </w:r>
+      <w:r>
+        <w:rPr>
+          <w:bCs/>
+        </w:rPr>
+        <w:t xml:space="preserve"> chapter, I provide a historical overview of the development of the field, and a minimal but sufficient discussion of the concepts required for all future chapters. </w:t>
+      </w:r>
+      <w:r>
+        <w:rPr>
+          <w:bCs/>
+        </w:rPr>
+        <w:t>I provide a summary of the context and contribution of each project. D</w:t>
+      </w:r>
+      <w:r>
+        <w:rPr>
+          <w:bCs/>
+        </w:rPr>
+        <w:t xml:space="preserve">etails will be </w:t>
+      </w:r>
+      <w:r>
+        <w:rPr>
+          <w:bCs/>
+        </w:rPr>
+        <w:t>discussed</w:t>
+      </w:r>
+      <w:r>
+        <w:rPr>
+          <w:bCs/>
+        </w:rPr>
+        <w:t xml:space="preserve"> in the relevant chapters as required.</w:t>
       </w:r>
     </w:p>
     <w:p>
@@ -110,13 +213,7 @@
         </w:numPr>
       </w:pPr>
       <w:r>
-        <w:t xml:space="preserve">Reductionism began with Democritus, </w:t>
-      </w:r>
-      <w:r>
-        <w:t xml:space="preserve">fundamentally challenged </w:t>
-      </w:r>
-      <w:r>
-        <w:t>by atomic spectra</w:t>
+        <w:t xml:space="preserve">Atomic theory, the death of classical physics, the quantum revolutions </w:t>
       </w:r>
     </w:p>
     <w:p>
@@ -128,7 +225,7 @@
         </w:numPr>
       </w:pPr>
       <w:r>
-        <w:t>The quantum giveth, but the quantum taketh away</w:t>
+        <w:t>Bose-Einstein condensation</w:t>
       </w:r>
     </w:p>
     <w:p>
@@ -140,21 +237,7 @@
         </w:numPr>
       </w:pPr>
       <w:r>
-        <w:t xml:space="preserve">BEC was ‘a total surprise’ </w:t>
-      </w:r>
-      <w:r>
-        <w:rPr>
-          <w:sz w:val="24"/>
-          <w:szCs w:val="24"/>
-        </w:rPr>
-        <w:tab/>
-      </w:r>
-      <w:r>
-        <w:rPr>
-          <w:sz w:val="24"/>
-          <w:szCs w:val="24"/>
-        </w:rPr>
-        <w:tab/>
+        <w:t>Definition, history, key theory &amp; experimental results</w:t>
       </w:r>
     </w:p>
     <w:p>
@@ -165,16 +248,22 @@
           <w:numId w:val="1"/>
         </w:numPr>
       </w:pPr>
-      <w:r>
-        <w:t xml:space="preserve">Ultracold atoms are </w:t>
-      </w:r>
-      <w:proofErr w:type="gramStart"/>
-      <w:r>
-        <w:t>really good</w:t>
-      </w:r>
-      <w:proofErr w:type="gramEnd"/>
-      <w:r>
-        <w:t xml:space="preserve"> for measurements</w:t>
+      <w:proofErr w:type="spellStart"/>
+      <w:r>
+        <w:t>Ultracold</w:t>
+      </w:r>
+      <w:proofErr w:type="spellEnd"/>
+      <w:r>
+        <w:t xml:space="preserve"> atoms </w:t>
+      </w:r>
+      <w:r>
+        <w:t>and</w:t>
+      </w:r>
+      <w:r>
+        <w:t xml:space="preserve"> </w:t>
+      </w:r>
+      <w:r>
+        <w:t>metrology</w:t>
       </w:r>
     </w:p>
     <w:p>
@@ -210,7 +299,13 @@
         </w:numPr>
       </w:pPr>
       <w:r>
-        <w:t>Contribution: QED is fine, but here are some cool techniques.</w:t>
+        <w:t>Contribution: QED is fine, but here are some cool techniques</w:t>
+      </w:r>
+      <w:r>
+        <w:t xml:space="preserve"> that leverage unique properties of Helium</w:t>
+      </w:r>
+      <w:r>
+        <w:t>.</w:t>
       </w:r>
     </w:p>
     <w:p>
@@ -242,7 +337,19 @@
         </w:numPr>
       </w:pPr>
       <w:r>
-        <w:t>Contribution: QED is fine, but here is a cool technique.</w:t>
+        <w:t xml:space="preserve">Contribution: QED is fine, but here is a cool </w:t>
+      </w:r>
+      <w:r>
+        <w:t xml:space="preserve">new handful of measurement </w:t>
+      </w:r>
+      <w:r>
+        <w:t>technique</w:t>
+      </w:r>
+      <w:r>
+        <w:t>s</w:t>
+      </w:r>
+      <w:r>
+        <w:t>.</w:t>
       </w:r>
     </w:p>
     <w:p>
@@ -253,16 +360,19 @@
           <w:numId w:val="1"/>
         </w:numPr>
       </w:pPr>
-      <w:r>
-        <w:t xml:space="preserve">Ultracold atoms are </w:t>
-      </w:r>
-      <w:proofErr w:type="gramStart"/>
-      <w:r>
-        <w:t>really good</w:t>
-      </w:r>
-      <w:proofErr w:type="gramEnd"/>
-      <w:r>
-        <w:t xml:space="preserve"> for many body physics</w:t>
+      <w:proofErr w:type="spellStart"/>
+      <w:r>
+        <w:t>Ultracold</w:t>
+      </w:r>
+      <w:proofErr w:type="spellEnd"/>
+      <w:r>
+        <w:t xml:space="preserve"> atoms </w:t>
+      </w:r>
+      <w:r>
+        <w:t xml:space="preserve">for </w:t>
+      </w:r>
+      <w:r>
+        <w:t>many body physics</w:t>
       </w:r>
     </w:p>
     <w:p>
@@ -318,6 +428,7 @@
         </w:numPr>
       </w:pPr>
       <w:r>
+        <w:lastRenderedPageBreak/>
         <w:t>Gap: Momentum-space studies of strongly correlated gases, and why anyone would care (superfluidity perhaps)</w:t>
       </w:r>
     </w:p>
@@ -330,424 +441,1050 @@
         </w:numPr>
       </w:pPr>
       <w:r>
-        <w:t>Contribution: Well, work in progress.</w:t>
-      </w:r>
-    </w:p>
-    <w:p>
-      <w:r>
-        <w:t>Aim/Scope – include in each chapter</w:t>
-      </w:r>
-    </w:p>
-    <w:p>
-      <w:pPr>
-        <w:pStyle w:val="ListParagraph"/>
-      </w:pPr>
-    </w:p>
-    <w:p>
-      <w:r>
-        <w:t>Part 0: Ultracold metastable Helium</w:t>
-      </w:r>
-    </w:p>
-    <w:p>
-      <w:r>
+        <w:t xml:space="preserve">Contribution: Well, </w:t>
+      </w:r>
+      <w:r>
+        <w:t xml:space="preserve">it’s a work in progress, so will </w:t>
+      </w:r>
+    </w:p>
+    <w:p>
+      <w:pPr>
+        <w:pStyle w:val="ListParagraph"/>
+      </w:pPr>
+    </w:p>
+    <w:p>
+      <w:pPr>
+        <w:pStyle w:val="ListParagraph"/>
+        <w:numPr>
+          <w:ilvl w:val="0"/>
+          <w:numId w:val="3"/>
+        </w:numPr>
+        <w:rPr>
+          <w:b/>
+        </w:rPr>
+      </w:pPr>
+      <w:r>
+        <w:rPr>
+          <w:b/>
+        </w:rPr>
+        <w:t>Getting to the ground state</w:t>
+      </w:r>
+    </w:p>
+    <w:p>
+      <w:r>
+        <w:t>In this chapter, I describe the equipment I used throughout the projects described later in my dissertation, including:</w:t>
+      </w:r>
+    </w:p>
+    <w:p>
+      <w:pPr>
+        <w:pStyle w:val="ListParagraph"/>
+        <w:numPr>
+          <w:ilvl w:val="0"/>
+          <w:numId w:val="5"/>
+        </w:numPr>
+      </w:pPr>
+      <w:r>
+        <w:t>The vacuum system</w:t>
+      </w:r>
+    </w:p>
+    <w:p>
+      <w:pPr>
+        <w:pStyle w:val="ListParagraph"/>
+        <w:numPr>
+          <w:ilvl w:val="1"/>
+          <w:numId w:val="1"/>
+        </w:numPr>
+      </w:pPr>
+      <w:r>
+        <w:t>Architecture of the BEC machine</w:t>
+      </w:r>
+    </w:p>
+    <w:p>
+      <w:pPr>
+        <w:pStyle w:val="ListParagraph"/>
+        <w:numPr>
+          <w:ilvl w:val="1"/>
+          <w:numId w:val="1"/>
+        </w:numPr>
+      </w:pPr>
+      <w:r>
+        <w:t>Environmental stabilization</w:t>
+      </w:r>
+    </w:p>
+    <w:p>
+      <w:pPr>
+        <w:pStyle w:val="ListParagraph"/>
+        <w:numPr>
+          <w:ilvl w:val="0"/>
+          <w:numId w:val="5"/>
+        </w:numPr>
+      </w:pPr>
+      <w:r>
+        <w:t>Laser cooling and trapping</w:t>
+      </w:r>
+    </w:p>
+    <w:p>
+      <w:pPr>
+        <w:pStyle w:val="ListParagraph"/>
+        <w:numPr>
+          <w:ilvl w:val="1"/>
+          <w:numId w:val="1"/>
+        </w:numPr>
+      </w:pPr>
+      <w:r>
+        <w:t xml:space="preserve">Basic atomic </w:t>
+      </w:r>
+      <w:r>
+        <w:t>structure</w:t>
+      </w:r>
+      <w:r>
+        <w:t xml:space="preserve"> theory</w:t>
+      </w:r>
+    </w:p>
+    <w:p>
+      <w:pPr>
+        <w:pStyle w:val="ListParagraph"/>
+        <w:numPr>
+          <w:ilvl w:val="1"/>
+          <w:numId w:val="1"/>
+        </w:numPr>
+      </w:pPr>
+      <w:r>
+        <w:t xml:space="preserve">Cooling and trapping </w:t>
+      </w:r>
+      <w:r>
+        <w:t>techniques and their limitations</w:t>
+      </w:r>
+    </w:p>
+    <w:p>
+      <w:pPr>
+        <w:pStyle w:val="ListParagraph"/>
+        <w:numPr>
+          <w:ilvl w:val="1"/>
+          <w:numId w:val="1"/>
+        </w:numPr>
+      </w:pPr>
+      <w:r>
+        <w:t>Optical molasses, Zeeman slowing, magneto-optical traps,</w:t>
+      </w:r>
+      <w:r>
+        <w:t xml:space="preserve"> magnetic traps,</w:t>
+      </w:r>
+      <w:r>
+        <w:t xml:space="preserve"> evaporative cooling</w:t>
+      </w:r>
+    </w:p>
+    <w:p>
+      <w:pPr>
+        <w:pStyle w:val="ListParagraph"/>
+        <w:numPr>
+          <w:ilvl w:val="0"/>
+          <w:numId w:val="5"/>
+        </w:numPr>
+      </w:pPr>
+      <w:r>
+        <w:t>Diagnostics and detection</w:t>
+      </w:r>
+    </w:p>
+    <w:p>
+      <w:pPr>
+        <w:pStyle w:val="ListParagraph"/>
+        <w:numPr>
+          <w:ilvl w:val="1"/>
+          <w:numId w:val="1"/>
+        </w:numPr>
+      </w:pPr>
+      <w:r>
+        <w:t>Ion production, Fluorescence imaging, absorption imaging, delay-line detector</w:t>
+      </w:r>
+      <w:r>
+        <w:t>, atom lasers</w:t>
+      </w:r>
+    </w:p>
+    <w:p>
+      <w:pPr>
+        <w:pStyle w:val="ListParagraph"/>
+        <w:numPr>
+          <w:ilvl w:val="0"/>
+          <w:numId w:val="5"/>
+        </w:numPr>
+      </w:pPr>
+      <w:proofErr w:type="spellStart"/>
+      <w:r>
+        <w:t>Tunable</w:t>
+      </w:r>
+      <w:proofErr w:type="spellEnd"/>
+      <w:r>
+        <w:t xml:space="preserve"> laser system</w:t>
+      </w:r>
+    </w:p>
+    <w:p>
+      <w:pPr>
+        <w:pStyle w:val="ListParagraph"/>
+        <w:numPr>
+          <w:ilvl w:val="1"/>
+          <w:numId w:val="1"/>
+        </w:numPr>
+      </w:pPr>
+      <w:r>
+        <w:t xml:space="preserve">Laser </w:t>
+      </w:r>
+      <w:r>
+        <w:t>generation</w:t>
+      </w:r>
+    </w:p>
+    <w:p>
+      <w:pPr>
+        <w:pStyle w:val="ListParagraph"/>
+        <w:numPr>
+          <w:ilvl w:val="1"/>
+          <w:numId w:val="1"/>
+        </w:numPr>
+      </w:pPr>
+      <w:r>
+        <w:t xml:space="preserve">Calibration &amp; locking loop </w:t>
+      </w:r>
+    </w:p>
+    <w:p>
+      <w:pPr>
+        <w:pStyle w:val="ListParagraph"/>
+        <w:numPr>
+          <w:ilvl w:val="1"/>
+          <w:numId w:val="1"/>
+        </w:numPr>
+      </w:pPr>
+      <w:r>
+        <w:t>Beam control &amp; alignment procedures</w:t>
+      </w:r>
+    </w:p>
+    <w:p>
+      <w:pPr>
+        <w:rPr>
+          <w:b/>
+          <w:u w:val="single"/>
+        </w:rPr>
+      </w:pPr>
+      <w:r>
+        <w:rPr>
+          <w:b/>
+          <w:u w:val="single"/>
+        </w:rPr>
+        <w:t xml:space="preserve">Part </w:t>
+      </w:r>
+      <w:r>
+        <w:rPr>
+          <w:b/>
+          <w:u w:val="single"/>
+        </w:rPr>
+        <w:t>I</w:t>
+      </w:r>
+      <w:r>
+        <w:rPr>
+          <w:b/>
+          <w:u w:val="single"/>
+        </w:rPr>
+        <w:t>I: Metrology</w:t>
+      </w:r>
+    </w:p>
+    <w:p>
+      <w:pPr>
+        <w:pStyle w:val="ListParagraph"/>
+        <w:numPr>
+          <w:ilvl w:val="0"/>
+          <w:numId w:val="4"/>
+        </w:numPr>
+        <w:rPr>
+          <w:b/>
+        </w:rPr>
+      </w:pPr>
+      <w:r>
+        <w:rPr>
+          <w:b/>
+        </w:rPr>
+        <w:t>Precision measurement of weak electronic transitions in Helium</w:t>
+      </w:r>
+    </w:p>
+    <w:p>
+      <w:r>
+        <w:rPr>
+          <w:u w:val="single"/>
+        </w:rPr>
+        <w:t>Gap</w:t>
+      </w:r>
+      <w:r>
+        <w:rPr>
+          <w:u w:val="single"/>
+        </w:rPr>
+        <w:t>:</w:t>
+      </w:r>
+      <w:r>
+        <w:t xml:space="preserve"> Outstanding discrepancies between predictions of QED and experimental measurements (Martin, 1960; Luo, 201x; </w:t>
+      </w:r>
+      <w:proofErr w:type="spellStart"/>
+      <w:r>
+        <w:t>Vassen</w:t>
+      </w:r>
+      <w:proofErr w:type="spellEnd"/>
+      <w:r>
+        <w:t>, 20xx)</w:t>
+      </w:r>
+    </w:p>
+    <w:p>
+      <w:pPr>
+        <w:rPr>
+          <w:u w:val="single"/>
+        </w:rPr>
+      </w:pPr>
+      <w:r>
+        <w:rPr>
+          <w:u w:val="single"/>
+        </w:rPr>
+        <w:t>Aim &amp; scope</w:t>
+      </w:r>
+      <w:r>
+        <w:rPr>
+          <w:u w:val="single"/>
+        </w:rPr>
+        <w:t>:</w:t>
+      </w:r>
+      <w:r>
+        <w:t xml:space="preserve"> </w:t>
+      </w:r>
+      <w:r>
+        <w:t>To constrain energy levels tied to the 2</w:t>
+      </w:r>
+      <w:r>
+        <w:rPr>
+          <w:vertAlign w:val="superscript"/>
+        </w:rPr>
+        <w:t>3</w:t>
+      </w:r>
+      <w:r>
+        <w:t>P</w:t>
+      </w:r>
+      <w:r>
+        <w:rPr>
+          <w:vertAlign w:val="subscript"/>
+        </w:rPr>
+        <w:t xml:space="preserve">2 </w:t>
+      </w:r>
+      <w:r>
+        <w:t>state</w:t>
+      </w:r>
+      <w:r>
+        <w:t xml:space="preserve"> and the singlet-triplet interval in Helium</w:t>
+      </w:r>
+    </w:p>
+    <w:p>
+      <w:r>
+        <w:rPr>
+          <w:u w:val="single"/>
+        </w:rPr>
+        <w:t>Contribution</w:t>
+      </w:r>
+      <w:r>
+        <w:rPr>
+          <w:u w:val="single"/>
+        </w:rPr>
+        <w:t>:</w:t>
+      </w:r>
+      <w:r>
+        <w:t xml:space="preserve"> </w:t>
+      </w:r>
+      <w:r>
+        <w:rPr>
+          <w:lang w:val="en-US"/>
+        </w:rPr>
+        <w:t>Constrain ionization energies of 5</w:t>
+      </w:r>
+      <w:r>
+        <w:rPr>
+          <w:vertAlign w:val="superscript"/>
+          <w:lang w:val="en-US"/>
+        </w:rPr>
+        <w:t>3</w:t>
+      </w:r>
+      <w:r>
+        <w:rPr>
+          <w:lang w:val="en-US"/>
+        </w:rPr>
+        <w:t>D and 5</w:t>
+      </w:r>
+      <w:r>
+        <w:rPr>
+          <w:vertAlign w:val="superscript"/>
+          <w:lang w:val="en-US"/>
+        </w:rPr>
+        <w:t>1</w:t>
+      </w:r>
+      <w:r>
+        <w:rPr>
+          <w:lang w:val="en-US"/>
+        </w:rPr>
+        <w:t>D levels to 150ppb, and 5</w:t>
+      </w:r>
+      <w:r>
+        <w:rPr>
+          <w:vertAlign w:val="superscript"/>
+          <w:lang w:val="en-US"/>
+        </w:rPr>
+        <w:t>3</w:t>
+      </w:r>
+      <w:r>
+        <w:rPr>
+          <w:lang w:val="en-US"/>
+        </w:rPr>
+        <w:t>S to 28ppb</w:t>
+      </w:r>
+      <w:r>
+        <w:t xml:space="preserve"> with novel (?) two-transition spectroscopic method with high sensitivity</w:t>
+      </w:r>
+      <w:r>
+        <w:t>. Results consistent with predictions, correcting historical measurements.</w:t>
+      </w:r>
+    </w:p>
+    <w:p>
+      <w:pPr>
+        <w:rPr>
+          <w:u w:val="single"/>
+        </w:rPr>
+      </w:pPr>
+      <w:r>
+        <w:rPr>
+          <w:u w:val="single"/>
+        </w:rPr>
+        <w:t>Method:</w:t>
+      </w:r>
+    </w:p>
+    <w:p>
+      <w:r>
+        <w:rPr>
+          <w:u w:val="single"/>
+        </w:rPr>
+        <w:t>Limitations, unresolved issues</w:t>
+      </w:r>
+      <w:r>
+        <w:rPr>
+          <w:u w:val="single"/>
+        </w:rPr>
+        <w:t>:</w:t>
+      </w:r>
+      <w:r>
+        <w:t xml:space="preserve"> Accuracy limited by instrumentation; potentially insufficient data to correct for Stark shift empirically, </w:t>
+      </w:r>
+    </w:p>
+    <w:p>
+      <w:r>
+        <w:rPr>
+          <w:u w:val="single"/>
+        </w:rPr>
+        <w:t>What next</w:t>
+      </w:r>
+      <w:r>
+        <w:rPr>
+          <w:u w:val="single"/>
+        </w:rPr>
+        <w:t>?</w:t>
+      </w:r>
+      <w:r>
+        <w:t xml:space="preserve"> Improved accu</w:t>
+      </w:r>
+      <w:r>
+        <w:t>racy not necessarily meaningful, but</w:t>
+      </w:r>
+      <w:r>
+        <w:t xml:space="preserve"> technique could be applied to lower-lying states where theore</w:t>
+      </w:r>
+      <w:r>
+        <w:t>tical uncertainties are greater</w:t>
+      </w:r>
+    </w:p>
+    <w:p>
+      <w:pPr>
+        <w:pStyle w:val="ListParagraph"/>
+        <w:numPr>
+          <w:ilvl w:val="0"/>
+          <w:numId w:val="4"/>
+        </w:numPr>
+        <w:rPr>
+          <w:b/>
+        </w:rPr>
+      </w:pPr>
+      <w:r>
+        <w:rPr>
+          <w:b/>
+        </w:rPr>
+        <w:t xml:space="preserve">Testing QED by measuring a </w:t>
+      </w:r>
+      <w:proofErr w:type="spellStart"/>
+      <w:r>
+        <w:rPr>
+          <w:b/>
+        </w:rPr>
+        <w:t>tuneout</w:t>
+      </w:r>
+      <w:proofErr w:type="spellEnd"/>
+      <w:r>
+        <w:rPr>
+          <w:b/>
+        </w:rPr>
+        <w:t xml:space="preserve"> wavelength in Helium</w:t>
+      </w:r>
+    </w:p>
+    <w:p>
+      <w:r>
+        <w:rPr>
+          <w:u w:val="single"/>
+        </w:rPr>
+        <w:t>Gap:</w:t>
+      </w:r>
+      <w:r>
+        <w:t xml:space="preserve"> </w:t>
+      </w:r>
+      <w:proofErr w:type="spellStart"/>
+      <w:r>
+        <w:t>Tuneout</w:t>
+      </w:r>
+      <w:proofErr w:type="spellEnd"/>
+      <w:r>
+        <w:t xml:space="preserve"> wavelengths are a test of QED independent of energy level predictions. The Helium atom is ideal because theory is more demanding than for Hydrogen, but has comparable accuracy. The 413nm </w:t>
+      </w:r>
+      <w:proofErr w:type="spellStart"/>
+      <w:r>
+        <w:t>tuneout</w:t>
+      </w:r>
+      <w:proofErr w:type="spellEnd"/>
+      <w:r>
+        <w:t xml:space="preserve"> is a particularly good choice. Previous measurements did not have the sensitivity to test QED.</w:t>
+      </w:r>
+    </w:p>
+    <w:p>
+      <w:r>
+        <w:rPr>
+          <w:u w:val="single"/>
+        </w:rPr>
         <w:lastRenderedPageBreak/>
-        <w:t xml:space="preserve">2. </w:t>
-      </w:r>
-      <w:r>
-        <w:t>Getting to the ground state</w:t>
-      </w:r>
-    </w:p>
-    <w:p>
+        <w:t>Aim &amp; scope:</w:t>
+      </w:r>
+      <w:r>
+        <w:t xml:space="preserve"> </w:t>
+      </w:r>
+      <w:r>
+        <w:t xml:space="preserve">To measure the 413nm tune-out wavelength with sufficient </w:t>
+      </w:r>
+      <w:r>
+        <w:t>accuracy to constrain QED.</w:t>
+      </w:r>
+    </w:p>
+    <w:p>
+      <w:r>
+        <w:rPr>
+          <w:u w:val="single"/>
+        </w:rPr>
+        <w:t>Contribution</w:t>
+      </w:r>
+      <w:r>
+        <w:rPr>
+          <w:u w:val="single"/>
+        </w:rPr>
+        <w:t>:</w:t>
+      </w:r>
+      <w:r>
+        <w:t xml:space="preserve"> By using a new method for determining the frequency shift of a harmonic magnetic trap when disturbed by a probe beam, we present a method for precision determination of a tune-out wavelength. Our results are different from theoretical predictions but not with sufficient significance to </w:t>
+      </w:r>
+    </w:p>
+    <w:p>
+      <w:pPr>
+        <w:rPr>
+          <w:u w:val="single"/>
+        </w:rPr>
+      </w:pPr>
+      <w:r>
+        <w:rPr>
+          <w:u w:val="single"/>
+        </w:rPr>
+        <w:t>Method:</w:t>
+      </w:r>
+    </w:p>
+    <w:p>
+      <w:r>
+        <w:rPr>
+          <w:u w:val="single"/>
+        </w:rPr>
+        <w:t>Limitations, unresolved issues:</w:t>
+      </w:r>
+      <w:r>
+        <w:t xml:space="preserve"> </w:t>
+      </w:r>
+      <w:r>
+        <w:t>H</w:t>
+      </w:r>
+      <w:r>
+        <w:t>as sufficient accuracy to test QED</w:t>
+      </w:r>
+      <w:r>
+        <w:t xml:space="preserve">, but accuracy limited by polarization calibrations. </w:t>
+      </w:r>
+    </w:p>
+    <w:p>
+      <w:r>
+        <w:rPr>
+          <w:u w:val="single"/>
+        </w:rPr>
+        <w:t>What next</w:t>
+      </w:r>
+      <w:r>
+        <w:rPr>
+          <w:u w:val="single"/>
+        </w:rPr>
+        <w:t>?</w:t>
+      </w:r>
+      <w:r>
+        <w:t xml:space="preserve"> </w:t>
+      </w:r>
+      <w:r>
+        <w:t>Experiment could be improved (how?). The technique could be applied to ground state transitions in other elements.</w:t>
+      </w:r>
+    </w:p>
+    <w:p>
+      <w:r>
+        <w:t>Outlook for spectroscopy in He*</w:t>
+      </w:r>
+    </w:p>
+    <w:p>
+      <w:pPr>
+        <w:pStyle w:val="ListParagraph"/>
+        <w:numPr>
+          <w:ilvl w:val="0"/>
+          <w:numId w:val="6"/>
+        </w:numPr>
+      </w:pPr>
+      <w:r>
+        <w:t>Isotope shifts</w:t>
+      </w:r>
+    </w:p>
+    <w:p>
+      <w:pPr>
+        <w:pStyle w:val="ListParagraph"/>
+        <w:numPr>
+          <w:ilvl w:val="0"/>
+          <w:numId w:val="6"/>
+        </w:numPr>
+      </w:pPr>
+      <w:r>
+        <w:t>nuclear charge radii</w:t>
+      </w:r>
+    </w:p>
+    <w:p>
+      <w:pPr>
+        <w:rPr>
+          <w:b/>
+        </w:rPr>
+      </w:pPr>
+    </w:p>
+    <w:p>
+      <w:pPr>
+        <w:rPr>
+          <w:b/>
+          <w:u w:val="single"/>
+        </w:rPr>
+      </w:pPr>
+      <w:r>
+        <w:rPr>
+          <w:b/>
+          <w:u w:val="single"/>
+        </w:rPr>
+        <w:t>Part I</w:t>
+      </w:r>
+      <w:r>
+        <w:rPr>
+          <w:b/>
+          <w:u w:val="single"/>
+        </w:rPr>
+        <w:t>I</w:t>
+      </w:r>
+      <w:r>
+        <w:rPr>
+          <w:b/>
+          <w:u w:val="single"/>
+        </w:rPr>
+        <w:t>I: Many-body physics</w:t>
+      </w:r>
+    </w:p>
+    <w:p>
+      <w:pPr>
+        <w:rPr>
+          <w:b/>
+          <w:u w:val="single"/>
+        </w:rPr>
+      </w:pPr>
+    </w:p>
+    <w:p>
+      <w:pPr>
+        <w:pStyle w:val="ListParagraph"/>
+        <w:numPr>
+          <w:ilvl w:val="0"/>
+          <w:numId w:val="4"/>
+        </w:numPr>
+        <w:rPr>
+          <w:b/>
+        </w:rPr>
+      </w:pPr>
+      <w:r>
+        <w:rPr>
+          <w:b/>
+        </w:rPr>
+        <w:t>Single-atom momentum spectroscopy of quantum depletion in a Bose-Einstein condensate</w:t>
+      </w:r>
+    </w:p>
+    <w:p>
+      <w:r>
+        <w:rPr>
+          <w:u w:val="single"/>
+        </w:rPr>
+        <w:t>Gap:</w:t>
+      </w:r>
+      <w:r>
+        <w:t xml:space="preserve"> </w:t>
+      </w:r>
+      <w:r>
+        <w:t xml:space="preserve">Observations by another He* lab in France were in disagreement with predictions based on otherwise exceptionally successful theories describing quasiparticles in condensates &amp; their contribution to the single-particle momentum spectrum. </w:t>
+      </w:r>
+    </w:p>
+    <w:p>
+      <w:r>
+        <w:rPr>
+          <w:u w:val="single"/>
+        </w:rPr>
+        <w:t>Aim &amp; scope:</w:t>
+      </w:r>
+      <w:r>
+        <w:t xml:space="preserve"> </w:t>
+      </w:r>
+      <w:r>
+        <w:t>I replicate the experiment to determine whether the theoretical description is accurate.</w:t>
+      </w:r>
+    </w:p>
+    <w:p>
+      <w:r>
+        <w:rPr>
+          <w:u w:val="single"/>
+        </w:rPr>
+        <w:t>Contribution</w:t>
+      </w:r>
+      <w:r>
+        <w:rPr>
+          <w:u w:val="single"/>
+        </w:rPr>
+        <w:t>:</w:t>
+      </w:r>
+      <w:r>
+        <w:t xml:space="preserve"> I find evidence of quantum depletion that is consistently much closer to the theoretical predictions than the French result, but still statistically significantly different from the theory.</w:t>
+      </w:r>
+    </w:p>
+    <w:p>
+      <w:pPr>
+        <w:rPr>
+          <w:u w:val="single"/>
+        </w:rPr>
+      </w:pPr>
+      <w:r>
+        <w:rPr>
+          <w:u w:val="single"/>
+        </w:rPr>
+        <w:t>Method:</w:t>
+      </w:r>
+    </w:p>
+    <w:p>
+      <w:r>
+        <w:rPr>
+          <w:u w:val="single"/>
+        </w:rPr>
+        <w:t>Limitations, unresolved issues:</w:t>
+      </w:r>
+      <w:r>
+        <w:t xml:space="preserve"> </w:t>
+      </w:r>
+      <w:r>
+        <w:t xml:space="preserve">Sources of systematic error; </w:t>
+      </w:r>
+    </w:p>
+    <w:p>
+      <w:r>
+        <w:rPr>
+          <w:u w:val="single"/>
+        </w:rPr>
+        <w:t>What next</w:t>
+      </w:r>
+      <w:r>
+        <w:rPr>
+          <w:u w:val="single"/>
+        </w:rPr>
+        <w:t>?</w:t>
+      </w:r>
+      <w:r>
+        <w:t xml:space="preserve"> </w:t>
+      </w:r>
+      <w:r>
+        <w:t xml:space="preserve">For more detailed study of the momentum spectrum, could use Raman spectroscopy (in-situ or during time of flight). </w:t>
+      </w:r>
+    </w:p>
+    <w:p/>
+    <w:p>
+      <w:pPr>
+        <w:pStyle w:val="ListParagraph"/>
+        <w:numPr>
+          <w:ilvl w:val="0"/>
+          <w:numId w:val="4"/>
+        </w:numPr>
+        <w:rPr>
+          <w:b/>
+        </w:rPr>
+      </w:pPr>
+      <w:r>
+        <w:rPr>
+          <w:b/>
+        </w:rPr>
+        <w:t>Towards a</w:t>
+      </w:r>
+      <w:r>
+        <w:rPr>
+          <w:b/>
+        </w:rPr>
+        <w:t xml:space="preserve">n optical lattice trap for </w:t>
+      </w:r>
       <w:proofErr w:type="spellStart"/>
       <w:r>
-        <w:t>i</w:t>
+        <w:rPr>
+          <w:b/>
+        </w:rPr>
+        <w:t>ultracold</w:t>
       </w:r>
       <w:proofErr w:type="spellEnd"/>
       <w:r>
-        <w:t xml:space="preserve">. </w:t>
+        <w:rPr>
+          <w:b/>
+        </w:rPr>
+        <w:t xml:space="preserve"> metastable Helium</w:t>
+      </w:r>
+    </w:p>
+    <w:p>
+      <w:pPr>
+        <w:pStyle w:val="ListParagraph"/>
+        <w:numPr>
+          <w:ilvl w:val="0"/>
+          <w:numId w:val="1"/>
+        </w:numPr>
+      </w:pPr>
+      <w:r>
+        <w:t>Quantum simulation of strongly correlated systems</w:t>
       </w:r>
       <w:r>
         <w:tab/>
-        <w:t>Vacuum system</w:t>
-      </w:r>
-    </w:p>
-    <w:p>
-      <w:r>
-        <w:t>ii.</w:t>
-      </w:r>
-      <w:r>
-        <w:tab/>
-      </w:r>
-      <w:r>
-        <w:t>Laser cooling and trapping</w:t>
-      </w:r>
-    </w:p>
-    <w:p>
-      <w:r>
-        <w:t>iii.</w:t>
-      </w:r>
-      <w:r>
-        <w:tab/>
-      </w:r>
-      <w:r>
-        <w:t>Diagnostic measurements</w:t>
-      </w:r>
-    </w:p>
-    <w:p>
-      <w:r>
-        <w:t>Part I: Metrology</w:t>
-      </w:r>
-    </w:p>
-    <w:p>
-      <w:r>
-        <w:t xml:space="preserve">3. </w:t>
-      </w:r>
-      <w:r>
-        <w:t>Precision measurement of weak electronic transitions in Helium</w:t>
-      </w:r>
-    </w:p>
-    <w:p>
+      </w:r>
+    </w:p>
+    <w:p>
+      <w:pPr>
+        <w:pStyle w:val="ListParagraph"/>
+        <w:numPr>
+          <w:ilvl w:val="0"/>
+          <w:numId w:val="1"/>
+        </w:numPr>
+      </w:pPr>
+      <w:r>
+        <w:t>M</w:t>
+      </w:r>
+      <w:r>
+        <w:t>omentum correlations across the Many-body localization transition</w:t>
+      </w:r>
+    </w:p>
+    <w:p>
+      <w:r>
+        <w:rPr>
+          <w:u w:val="single"/>
+        </w:rPr>
+        <w:t>Gap:</w:t>
+      </w:r>
+      <w:r>
+        <w:t xml:space="preserve"> </w:t>
+      </w:r>
+      <w:r>
+        <w:t xml:space="preserve">In the field of quantum simulation, great effort has been expended towards quantum state control and readout via quantum gas microscopes. This only provides microscopic access to configurational information, less about quasiparticle formation or currents. Metastable helium </w:t>
+      </w:r>
+      <w:r>
+        <w:lastRenderedPageBreak/>
+        <w:t xml:space="preserve">promises a unique opportunity for </w:t>
+      </w:r>
+      <w:r>
+        <w:rPr>
+          <w:i/>
+        </w:rPr>
+        <w:t>momentum microscopy</w:t>
+      </w:r>
+      <w:r>
+        <w:t>, opening a new avenue of study into quantum simulation of condensed matter.</w:t>
+      </w:r>
+    </w:p>
+    <w:p>
+      <w:r>
+        <w:rPr>
+          <w:u w:val="single"/>
+        </w:rPr>
+        <w:t>Aim &amp; scope</w:t>
+      </w:r>
+      <w:r>
+        <w:rPr>
+          <w:u w:val="single"/>
+        </w:rPr>
+        <w:t xml:space="preserve">: </w:t>
+      </w:r>
+      <w:r>
+        <w:t>The aim of this project was to extend an existing apparatus quite considerably, achieve BEC, and then load and calibrate an optical lattice.</w:t>
+      </w:r>
+    </w:p>
+    <w:p>
+      <w:r>
+        <w:rPr>
+          <w:u w:val="single"/>
+        </w:rPr>
+        <w:t>Contribution</w:t>
+      </w:r>
+      <w:r>
+        <w:t xml:space="preserve"> While this project is not complete, I contributed a great deal to the construction of the apparatus and laboratory infrastructure including</w:t>
+      </w:r>
+    </w:p>
+    <w:p>
+      <w:pPr>
+        <w:pStyle w:val="ListParagraph"/>
+        <w:numPr>
+          <w:ilvl w:val="0"/>
+          <w:numId w:val="6"/>
+        </w:numPr>
+      </w:pPr>
+      <w:r>
+        <w:t>Vacuum system extensions</w:t>
+      </w:r>
+    </w:p>
+    <w:p>
+      <w:pPr>
+        <w:pStyle w:val="ListParagraph"/>
+        <w:numPr>
+          <w:ilvl w:val="0"/>
+          <w:numId w:val="6"/>
+        </w:numPr>
+      </w:pPr>
+      <w:r>
+        <w:t>Two magneto-optical traps</w:t>
+      </w:r>
+    </w:p>
+    <w:p>
+      <w:pPr>
+        <w:pStyle w:val="ListParagraph"/>
+        <w:numPr>
+          <w:ilvl w:val="0"/>
+          <w:numId w:val="6"/>
+        </w:numPr>
+      </w:pPr>
+      <w:r>
+        <w:t>Construction and alignment of optical dipole traps</w:t>
+      </w:r>
+    </w:p>
+    <w:p>
+      <w:pPr>
+        <w:pStyle w:val="ListParagraph"/>
+        <w:numPr>
+          <w:ilvl w:val="0"/>
+          <w:numId w:val="6"/>
+        </w:numPr>
+      </w:pPr>
+      <w:r>
+        <w:t>Diagnostic imaging &amp; data processing</w:t>
+      </w:r>
+    </w:p>
+    <w:p>
+      <w:pPr>
+        <w:pStyle w:val="ListParagraph"/>
+        <w:numPr>
+          <w:ilvl w:val="0"/>
+          <w:numId w:val="6"/>
+        </w:numPr>
+      </w:pPr>
+      <w:r>
+        <w:t>Simulation of small-scale system for preliminary predictions of experimental behaviour for calibration</w:t>
+      </w:r>
+    </w:p>
+    <w:p>
+      <w:r>
+        <w:rPr>
+          <w:u w:val="single"/>
+        </w:rPr>
+        <w:t>Limitations, unresolved issues</w:t>
+      </w:r>
+      <w:r>
+        <w:rPr>
+          <w:u w:val="single"/>
+        </w:rPr>
+        <w:t>:</w:t>
+      </w:r>
+      <w:r>
+        <w:t xml:space="preserve"> </w:t>
+      </w:r>
+      <w:r>
+        <w:t xml:space="preserve">The apparatus is currently in the hands of another group of students. There are potentially challenges maintaining vacuum quality, stabilization of the environment &amp; mechanical vibration, and the loading sequence; </w:t>
+      </w:r>
+    </w:p>
+    <w:p>
+      <w:r>
+        <w:rPr>
+          <w:u w:val="single"/>
+        </w:rPr>
+        <w:t>What next for this research/issue?</w:t>
+      </w:r>
+      <w:r>
+        <w:t xml:space="preserve"> C</w:t>
+      </w:r>
+      <w:r>
+        <w:t xml:space="preserve">ontinued construction, addressing the issues above, studies of potential ways </w:t>
+      </w:r>
+      <w:r>
+        <w:t>to extend He* lattices (fermi-</w:t>
+      </w:r>
       <w:proofErr w:type="spellStart"/>
       <w:r>
-        <w:t>i</w:t>
+        <w:t>bose</w:t>
       </w:r>
       <w:proofErr w:type="spellEnd"/>
       <w:r>
-        <w:t xml:space="preserve">. </w:t>
-      </w:r>
-      <w:r>
-        <w:tab/>
-        <w:t>Introduction</w:t>
-      </w:r>
-    </w:p>
-    <w:p>
-      <w:r>
-        <w:t>Gap/Aim &amp; scope/Contribution</w:t>
-      </w:r>
-    </w:p>
-    <w:p>
-      <w:r>
-        <w:t xml:space="preserve">ii. </w:t>
-      </w:r>
-      <w:r>
-        <w:tab/>
-        <w:t>Methods</w:t>
-      </w:r>
-    </w:p>
-    <w:p>
-      <w:r>
-        <w:t>iii.</w:t>
-      </w:r>
-      <w:r>
-        <w:tab/>
-        <w:t>Results</w:t>
-      </w:r>
-    </w:p>
-    <w:p>
-      <w:r>
-        <w:t xml:space="preserve">iv. </w:t>
-      </w:r>
-      <w:r>
-        <w:tab/>
-        <w:t>Discussion</w:t>
-      </w:r>
-    </w:p>
-    <w:p>
-      <w:r>
-        <w:t>## Remind readers of your aims</w:t>
-      </w:r>
-    </w:p>
-    <w:p>
-      <w:r>
-        <w:t>## Summary of what you found in relation to the aims</w:t>
-      </w:r>
-    </w:p>
-    <w:p>
-      <w:r>
-        <w:t>## Implications of your findings</w:t>
-      </w:r>
-    </w:p>
-    <w:p>
-      <w:r>
-        <w:t>## Limitations, unresolved issues</w:t>
-      </w:r>
-    </w:p>
-    <w:p>
-      <w:r>
-        <w:t>## What next for this research/issue?</w:t>
-      </w:r>
-    </w:p>
-    <w:p>
-      <w:r>
-        <w:t xml:space="preserve">4. </w:t>
-      </w:r>
-      <w:r>
-        <w:t xml:space="preserve">Testing QED by measuring a </w:t>
+        <w:t xml:space="preserve"> mixtures, </w:t>
       </w:r>
       <w:proofErr w:type="spellStart"/>
       <w:r>
-        <w:t>tuneout</w:t>
+        <w:t>quasirandom</w:t>
       </w:r>
       <w:proofErr w:type="spellEnd"/>
       <w:r>
-        <w:t xml:space="preserve"> wavelength in Helium</w:t>
-      </w:r>
-    </w:p>
-    <w:p>
-      <w:proofErr w:type="spellStart"/>
-      <w:r>
-        <w:t>i</w:t>
-      </w:r>
-      <w:proofErr w:type="spellEnd"/>
-      <w:r>
-        <w:t xml:space="preserve">. </w:t>
-      </w:r>
-      <w:r>
-        <w:tab/>
-      </w:r>
-      <w:r>
-        <w:t>Introduction</w:t>
-      </w:r>
-      <w:bookmarkStart w:id="0" w:name="_GoBack"/>
-      <w:bookmarkEnd w:id="0"/>
-    </w:p>
-    <w:p>
-      <w:r>
-        <w:t>Gap/Aim &amp; scope/Contribution</w:t>
-      </w:r>
-    </w:p>
-    <w:p>
-      <w:r>
-        <w:t xml:space="preserve">ii.  </w:t>
-      </w:r>
-      <w:r>
-        <w:tab/>
-        <w:t>Methods</w:t>
-      </w:r>
-    </w:p>
-    <w:p>
-      <w:r>
-        <w:t xml:space="preserve">iii. </w:t>
-      </w:r>
-      <w:r>
-        <w:tab/>
-        <w:t>Results</w:t>
-      </w:r>
-    </w:p>
-    <w:p>
-      <w:r>
-        <w:t xml:space="preserve">iv.  </w:t>
-      </w:r>
-      <w:r>
-        <w:tab/>
-        <w:t>Discussion</w:t>
-      </w:r>
-    </w:p>
-    <w:p>
-      <w:r>
-        <w:t>## Remind readers of your aims</w:t>
-      </w:r>
-    </w:p>
-    <w:p>
-      <w:r>
-        <w:t>## Summary of what you found in relation to the aims</w:t>
-      </w:r>
-    </w:p>
-    <w:p>
-      <w:r>
-        <w:t>## Implications of your findings</w:t>
-      </w:r>
-    </w:p>
-    <w:p>
-      <w:r>
-        <w:t>## Limitations, unresolved issues</w:t>
-      </w:r>
-    </w:p>
-    <w:p>
-      <w:r>
-        <w:t>## What next for this research/issue?</w:t>
-      </w:r>
-    </w:p>
-    <w:p>
-      <w:r>
-        <w:t>Part II: Many-body physics</w:t>
-      </w:r>
-    </w:p>
-    <w:p>
-      <w:r>
-        <w:t xml:space="preserve">5. </w:t>
-      </w:r>
-      <w:r>
-        <w:t>Single-atom momentum spectroscopy of quantum depletion in a Bose-Einstein condensate</w:t>
-      </w:r>
-    </w:p>
-    <w:p>
-      <w:proofErr w:type="spellStart"/>
-      <w:r>
-        <w:t>i</w:t>
-      </w:r>
-      <w:proofErr w:type="spellEnd"/>
-      <w:r>
-        <w:t xml:space="preserve">. </w:t>
-      </w:r>
-      <w:r>
-        <w:tab/>
-        <w:t>Introduction</w:t>
-      </w:r>
-    </w:p>
-    <w:p>
-      <w:r>
-        <w:t>Gap/Aim &amp; scope/Contribution</w:t>
-      </w:r>
-    </w:p>
-    <w:p>
-      <w:r>
-        <w:lastRenderedPageBreak/>
-        <w:t>ii.</w:t>
-      </w:r>
-      <w:r>
-        <w:tab/>
-        <w:t>Measurement of static depletion</w:t>
-      </w:r>
-    </w:p>
-    <w:p>
-      <w:r>
-        <w:t xml:space="preserve">iv. </w:t>
-      </w:r>
-      <w:r>
-        <w:tab/>
-        <w:t>Pairwise correlations in the quantum depletion</w:t>
-      </w:r>
-    </w:p>
-    <w:p>
-      <w:r>
-        <w:t>v.</w:t>
-      </w:r>
-      <w:r>
-        <w:tab/>
-        <w:t>Discussion</w:t>
-      </w:r>
-    </w:p>
-    <w:p>
-      <w:r>
-        <w:t>## Remind readers of your aims</w:t>
-      </w:r>
-    </w:p>
-    <w:p>
-      <w:r>
-        <w:t>## Summary of what you found in relation to the aims</w:t>
-      </w:r>
-    </w:p>
-    <w:p>
-      <w:r>
-        <w:t>## Implications of your findings</w:t>
-      </w:r>
-    </w:p>
-    <w:p>
-      <w:r>
-        <w:t>## Limitations, unresolved issues</w:t>
-      </w:r>
-    </w:p>
-    <w:p>
-      <w:r>
-        <w:t>## What next for this research/issue?</w:t>
-      </w:r>
-    </w:p>
-    <w:p>
-      <w:r>
-        <w:t xml:space="preserve">6. </w:t>
-      </w:r>
-      <w:r>
-        <w:t>Towards a</w:t>
-      </w:r>
-      <w:r>
-        <w:t>n optical lattice trap for ultracold metastable Helium</w:t>
-      </w:r>
-    </w:p>
-    <w:p>
-      <w:proofErr w:type="spellStart"/>
-      <w:r>
-        <w:t>i</w:t>
-      </w:r>
-      <w:proofErr w:type="spellEnd"/>
-      <w:r>
-        <w:t xml:space="preserve">. </w:t>
-      </w:r>
-      <w:r>
-        <w:tab/>
-        <w:t>Quantum simulation of strongly correlated systems</w:t>
-      </w:r>
-    </w:p>
-    <w:p>
-      <w:r>
-        <w:t>Gap/Aim &amp; scope/Contribution</w:t>
-      </w:r>
-      <w:r>
-        <w:t>?</w:t>
-      </w:r>
-    </w:p>
-    <w:p>
-      <w:r>
-        <w:t>ii.</w:t>
-      </w:r>
-      <w:r>
-        <w:tab/>
-        <w:t>Momentum correlations across the Mott insulator transition</w:t>
-      </w:r>
-      <w:r>
-        <w:tab/>
-      </w:r>
-    </w:p>
-    <w:p>
-      <w:r>
-        <w:t>## Remind readers of your aims</w:t>
-      </w:r>
-    </w:p>
-    <w:p>
-      <w:r>
-        <w:t>## Summary of what you found in relation to the aims</w:t>
-      </w:r>
-    </w:p>
-    <w:p>
-      <w:r>
-        <w:t>## Implications of your findings</w:t>
-      </w:r>
-    </w:p>
-    <w:p>
-      <w:r>
-        <w:t>## Limitations, unresolved issues</w:t>
-      </w:r>
-    </w:p>
-    <w:p>
-      <w:r>
-        <w:t>## What next for this research/issue?</w:t>
-      </w:r>
-    </w:p>
-    <w:p>
-      <w:r>
-        <w:t xml:space="preserve">iii. </w:t>
-      </w:r>
-      <w:r>
-        <w:tab/>
-        <w:t>Momentum correlations across the Many-body localization transition</w:t>
-      </w:r>
-    </w:p>
-    <w:p>
-      <w:r>
+        <w:t xml:space="preserve"> lattices)</w:t>
+      </w:r>
+    </w:p>
+    <w:p>
+      <w:pPr>
+        <w:rPr>
+          <w:b/>
+        </w:rPr>
+      </w:pPr>
+      <w:r>
+        <w:rPr>
+          <w:b/>
+        </w:rPr>
         <w:t>7. Conclusion</w:t>
       </w:r>
     </w:p>
     <w:p>
       <w:r>
-        <w:t xml:space="preserve">Well – each chapter will likely have its own conclusion. </w:t>
-      </w:r>
-      <w:proofErr w:type="gramStart"/>
-      <w:r>
-        <w:t>So</w:t>
-      </w:r>
-      <w:proofErr w:type="gramEnd"/>
-      <w:r>
-        <w:t xml:space="preserve"> what the heck goes here?</w:t>
+        <w:t>The chapters are pretty self-contained. Not sure what belongs here.</w:t>
+      </w:r>
+      <w:r>
+        <w:t xml:space="preserve"> </w:t>
       </w:r>
     </w:p>
     <w:sectPr>
@@ -761,7 +1498,7 @@
 </file>
 
 <file path=word/numbering.xml><?xml version="1.0" encoding="utf-8"?>
-<w:numbering xmlns:wpc="http://schemas.microsoft.com/office/word/2010/wordprocessingCanvas" xmlns:cx="http://schemas.microsoft.com/office/drawing/2014/chartex" xmlns:cx1="http://schemas.microsoft.com/office/drawing/2015/9/8/chartex" xmlns:cx2="http://schemas.microsoft.com/office/drawing/2015/10/21/chartex" xmlns:cx3="http://schemas.microsoft.com/office/drawing/2016/5/9/chartex" xmlns:cx4="http://schemas.microsoft.com/office/drawing/2016/5/10/chartex" xmlns:cx5="http://schemas.microsoft.com/office/drawing/2016/5/11/chartex" xmlns:cx6="http://schemas.microsoft.com/office/drawing/2016/5/12/chartex" xmlns:cx7="http://schemas.microsoft.com/office/drawing/2016/5/13/chartex" xmlns:cx8="http://schemas.microsoft.com/office/drawing/2016/5/14/chartex" xmlns:mc="http://schemas.openxmlformats.org/markup-compatibility/2006" xmlns:aink="http://schemas.microsoft.com/office/drawing/2016/ink" xmlns:am3d="http://schemas.microsoft.com/office/drawing/2017/model3d" xmlns:o="urn:schemas-microsoft-com:office:office" xmlns:r="http://schemas.openxmlformats.org/officeDocument/2006/relationships" xmlns:m="http://schemas.openxmlformats.org/officeDocument/2006/math" xmlns:v="urn:schemas-microsoft-com:vml" xmlns:wp14="http://schemas.microsoft.com/office/word/2010/wordprocessingDrawing" xmlns:wp="http://schemas.openxmlformats.org/drawingml/2006/wordprocessingDrawing" xmlns:w10="urn:schemas-microsoft-com:office:word" xmlns:w="http://schemas.openxmlformats.org/wordprocessingml/2006/main" xmlns:w14="http://schemas.microsoft.com/office/word/2010/wordml" xmlns:w15="http://schemas.microsoft.com/office/word/2012/wordml" xmlns:w16cid="http://schemas.microsoft.com/office/word/2016/wordml/cid" xmlns:w16se="http://schemas.microsoft.com/office/word/2015/wordml/symex" xmlns:wpg="http://schemas.microsoft.com/office/word/2010/wordprocessingGroup" xmlns:wpi="http://schemas.microsoft.com/office/word/2010/wordprocessingInk" xmlns:wne="http://schemas.microsoft.com/office/word/2006/wordml" xmlns:wps="http://schemas.microsoft.com/office/word/2010/wordprocessingShape" mc:Ignorable="w14 w15 w16se w16cid wp14">
+<w:numbering xmlns:wpc="http://schemas.microsoft.com/office/word/2010/wordprocessingCanvas" xmlns:cx="http://schemas.microsoft.com/office/drawing/2014/chartex" xmlns:cx1="http://schemas.microsoft.com/office/drawing/2015/9/8/chartex" xmlns:mc="http://schemas.openxmlformats.org/markup-compatibility/2006" xmlns:o="urn:schemas-microsoft-com:office:office" xmlns:r="http://schemas.openxmlformats.org/officeDocument/2006/relationships" xmlns:m="http://schemas.openxmlformats.org/officeDocument/2006/math" xmlns:v="urn:schemas-microsoft-com:vml" xmlns:wp14="http://schemas.microsoft.com/office/word/2010/wordprocessingDrawing" xmlns:wp="http://schemas.openxmlformats.org/drawingml/2006/wordprocessingDrawing" xmlns:w10="urn:schemas-microsoft-com:office:word" xmlns:w="http://schemas.openxmlformats.org/wordprocessingml/2006/main" xmlns:w14="http://schemas.microsoft.com/office/word/2010/wordml" xmlns:w15="http://schemas.microsoft.com/office/word/2012/wordml" xmlns:w16se="http://schemas.microsoft.com/office/word/2015/wordml/symex" xmlns:wpg="http://schemas.microsoft.com/office/word/2010/wordprocessingGroup" xmlns:wpi="http://schemas.microsoft.com/office/word/2010/wordprocessingInk" xmlns:wne="http://schemas.microsoft.com/office/word/2006/wordml" xmlns:wps="http://schemas.microsoft.com/office/word/2010/wordprocessingShape" mc:Ignorable="w14 w15 w16se wp14">
   <w:abstractNum w:abstractNumId="0" w15:restartNumberingAfterBreak="0">
     <w:nsid w:val="1E8E7392"/>
     <w:multiLevelType w:val="hybridMultilevel"/>
@@ -852,129 +1589,664 @@
     </w:lvl>
   </w:abstractNum>
   <w:abstractNum w:abstractNumId="1" w15:restartNumberingAfterBreak="0">
+    <w:nsid w:val="339E6DE3"/>
+    <w:multiLevelType w:val="hybridMultilevel"/>
+    <w:tmpl w:val="DE5AA114"/>
+    <w:lvl w:ilvl="0" w:tplc="0C09000F">
+      <w:start w:val="3"/>
+      <w:numFmt w:val="decimal"/>
+      <w:lvlText w:val="%1."/>
+      <w:lvlJc w:val="left"/>
+      <w:pPr>
+        <w:ind w:left="1080" w:hanging="360"/>
+      </w:pPr>
+      <w:rPr>
+        <w:rFonts w:hint="default"/>
+      </w:rPr>
+    </w:lvl>
+    <w:lvl w:ilvl="1" w:tplc="0C090019" w:tentative="1">
+      <w:start w:val="1"/>
+      <w:numFmt w:val="lowerLetter"/>
+      <w:lvlText w:val="%2."/>
+      <w:lvlJc w:val="left"/>
+      <w:pPr>
+        <w:ind w:left="1800" w:hanging="360"/>
+      </w:pPr>
+    </w:lvl>
+    <w:lvl w:ilvl="2" w:tplc="0C09001B" w:tentative="1">
+      <w:start w:val="1"/>
+      <w:numFmt w:val="lowerRoman"/>
+      <w:lvlText w:val="%3."/>
+      <w:lvlJc w:val="right"/>
+      <w:pPr>
+        <w:ind w:left="2520" w:hanging="180"/>
+      </w:pPr>
+    </w:lvl>
+    <w:lvl w:ilvl="3" w:tplc="0C09000F" w:tentative="1">
+      <w:start w:val="1"/>
+      <w:numFmt w:val="decimal"/>
+      <w:lvlText w:val="%4."/>
+      <w:lvlJc w:val="left"/>
+      <w:pPr>
+        <w:ind w:left="3240" w:hanging="360"/>
+      </w:pPr>
+    </w:lvl>
+    <w:lvl w:ilvl="4" w:tplc="0C090019" w:tentative="1">
+      <w:start w:val="1"/>
+      <w:numFmt w:val="lowerLetter"/>
+      <w:lvlText w:val="%5."/>
+      <w:lvlJc w:val="left"/>
+      <w:pPr>
+        <w:ind w:left="3960" w:hanging="360"/>
+      </w:pPr>
+    </w:lvl>
+    <w:lvl w:ilvl="5" w:tplc="0C09001B" w:tentative="1">
+      <w:start w:val="1"/>
+      <w:numFmt w:val="lowerRoman"/>
+      <w:lvlText w:val="%6."/>
+      <w:lvlJc w:val="right"/>
+      <w:pPr>
+        <w:ind w:left="4680" w:hanging="180"/>
+      </w:pPr>
+    </w:lvl>
+    <w:lvl w:ilvl="6" w:tplc="0C09000F" w:tentative="1">
+      <w:start w:val="1"/>
+      <w:numFmt w:val="decimal"/>
+      <w:lvlText w:val="%7."/>
+      <w:lvlJc w:val="left"/>
+      <w:pPr>
+        <w:ind w:left="5400" w:hanging="360"/>
+      </w:pPr>
+    </w:lvl>
+    <w:lvl w:ilvl="7" w:tplc="0C090019" w:tentative="1">
+      <w:start w:val="1"/>
+      <w:numFmt w:val="lowerLetter"/>
+      <w:lvlText w:val="%8."/>
+      <w:lvlJc w:val="left"/>
+      <w:pPr>
+        <w:ind w:left="6120" w:hanging="360"/>
+      </w:pPr>
+    </w:lvl>
+    <w:lvl w:ilvl="8" w:tplc="0C09001B" w:tentative="1">
+      <w:start w:val="1"/>
+      <w:numFmt w:val="lowerRoman"/>
+      <w:lvlText w:val="%9."/>
+      <w:lvlJc w:val="right"/>
+      <w:pPr>
+        <w:ind w:left="6840" w:hanging="180"/>
+      </w:pPr>
+    </w:lvl>
+  </w:abstractNum>
+  <w:abstractNum w:abstractNumId="2" w15:restartNumberingAfterBreak="0">
+    <w:nsid w:val="391A6B4C"/>
+    <w:multiLevelType w:val="hybridMultilevel"/>
+    <w:tmpl w:val="6C56BF54"/>
+    <w:lvl w:ilvl="0" w:tplc="51E2D10C">
+      <w:start w:val="7"/>
+      <w:numFmt w:val="bullet"/>
+      <w:lvlText w:val=""/>
+      <w:lvlJc w:val="left"/>
+      <w:pPr>
+        <w:ind w:left="720" w:hanging="360"/>
+      </w:pPr>
+      <w:rPr>
+        <w:rFonts w:ascii="Symbol" w:eastAsiaTheme="minorHAnsi" w:hAnsi="Symbol" w:cstheme="minorBidi" w:hint="default"/>
+      </w:rPr>
+    </w:lvl>
+    <w:lvl w:ilvl="1" w:tplc="0C090003">
+      <w:start w:val="1"/>
+      <w:numFmt w:val="bullet"/>
+      <w:lvlText w:val="o"/>
+      <w:lvlJc w:val="left"/>
+      <w:pPr>
+        <w:ind w:left="1440" w:hanging="360"/>
+      </w:pPr>
+      <w:rPr>
+        <w:rFonts w:ascii="Courier New" w:hAnsi="Courier New" w:cs="Courier New" w:hint="default"/>
+      </w:rPr>
+    </w:lvl>
+    <w:lvl w:ilvl="2" w:tplc="0C090005" w:tentative="1">
+      <w:start w:val="1"/>
+      <w:numFmt w:val="bullet"/>
+      <w:lvlText w:val=""/>
+      <w:lvlJc w:val="left"/>
+      <w:pPr>
+        <w:ind w:left="2160" w:hanging="360"/>
+      </w:pPr>
+      <w:rPr>
+        <w:rFonts w:ascii="Wingdings" w:hAnsi="Wingdings" w:hint="default"/>
+      </w:rPr>
+    </w:lvl>
+    <w:lvl w:ilvl="3" w:tplc="0C090001" w:tentative="1">
+      <w:start w:val="1"/>
+      <w:numFmt w:val="bullet"/>
+      <w:lvlText w:val=""/>
+      <w:lvlJc w:val="left"/>
+      <w:pPr>
+        <w:ind w:left="2880" w:hanging="360"/>
+      </w:pPr>
+      <w:rPr>
+        <w:rFonts w:ascii="Symbol" w:hAnsi="Symbol" w:hint="default"/>
+      </w:rPr>
+    </w:lvl>
+    <w:lvl w:ilvl="4" w:tplc="0C090003" w:tentative="1">
+      <w:start w:val="1"/>
+      <w:numFmt w:val="bullet"/>
+      <w:lvlText w:val="o"/>
+      <w:lvlJc w:val="left"/>
+      <w:pPr>
+        <w:ind w:left="3600" w:hanging="360"/>
+      </w:pPr>
+      <w:rPr>
+        <w:rFonts w:ascii="Courier New" w:hAnsi="Courier New" w:cs="Courier New" w:hint="default"/>
+      </w:rPr>
+    </w:lvl>
+    <w:lvl w:ilvl="5" w:tplc="0C090005" w:tentative="1">
+      <w:start w:val="1"/>
+      <w:numFmt w:val="bullet"/>
+      <w:lvlText w:val=""/>
+      <w:lvlJc w:val="left"/>
+      <w:pPr>
+        <w:ind w:left="4320" w:hanging="360"/>
+      </w:pPr>
+      <w:rPr>
+        <w:rFonts w:ascii="Wingdings" w:hAnsi="Wingdings" w:hint="default"/>
+      </w:rPr>
+    </w:lvl>
+    <w:lvl w:ilvl="6" w:tplc="0C090001" w:tentative="1">
+      <w:start w:val="1"/>
+      <w:numFmt w:val="bullet"/>
+      <w:lvlText w:val=""/>
+      <w:lvlJc w:val="left"/>
+      <w:pPr>
+        <w:ind w:left="5040" w:hanging="360"/>
+      </w:pPr>
+      <w:rPr>
+        <w:rFonts w:ascii="Symbol" w:hAnsi="Symbol" w:hint="default"/>
+      </w:rPr>
+    </w:lvl>
+    <w:lvl w:ilvl="7" w:tplc="0C090003" w:tentative="1">
+      <w:start w:val="1"/>
+      <w:numFmt w:val="bullet"/>
+      <w:lvlText w:val="o"/>
+      <w:lvlJc w:val="left"/>
+      <w:pPr>
+        <w:ind w:left="5760" w:hanging="360"/>
+      </w:pPr>
+      <w:rPr>
+        <w:rFonts w:ascii="Courier New" w:hAnsi="Courier New" w:cs="Courier New" w:hint="default"/>
+      </w:rPr>
+    </w:lvl>
+    <w:lvl w:ilvl="8" w:tplc="0C090005" w:tentative="1">
+      <w:start w:val="1"/>
+      <w:numFmt w:val="bullet"/>
+      <w:lvlText w:val=""/>
+      <w:lvlJc w:val="left"/>
+      <w:pPr>
+        <w:ind w:left="6480" w:hanging="360"/>
+      </w:pPr>
+      <w:rPr>
+        <w:rFonts w:ascii="Wingdings" w:hAnsi="Wingdings" w:hint="default"/>
+      </w:rPr>
+    </w:lvl>
+  </w:abstractNum>
+  <w:abstractNum w:abstractNumId="3" w15:restartNumberingAfterBreak="0">
     <w:nsid w:val="3CE97D6C"/>
     <w:multiLevelType w:val="hybridMultilevel"/>
-    <w:tmpl w:val="F87AFC06"/>
-    <w:lvl w:ilvl="0" w:tplc="E8F6B89E">
-      <w:start w:val="2"/>
+    <w:tmpl w:val="F7B6BA66"/>
+    <w:lvl w:ilvl="0" w:tplc="69961A02">
+      <w:start w:val="1"/>
+      <w:numFmt w:val="lowerLetter"/>
+      <w:lvlText w:val="%1."/>
+      <w:lvlJc w:val="left"/>
+      <w:pPr>
+        <w:ind w:left="720" w:hanging="360"/>
+      </w:pPr>
+      <w:rPr>
+        <w:rFonts w:asciiTheme="minorHAnsi" w:eastAsiaTheme="minorHAnsi" w:hAnsiTheme="minorHAnsi" w:cstheme="minorBidi"/>
+      </w:rPr>
+    </w:lvl>
+    <w:lvl w:ilvl="1" w:tplc="0C090003">
+      <w:start w:val="1"/>
+      <w:numFmt w:val="bullet"/>
+      <w:lvlText w:val="o"/>
+      <w:lvlJc w:val="left"/>
+      <w:pPr>
+        <w:ind w:left="1440" w:hanging="360"/>
+      </w:pPr>
+      <w:rPr>
+        <w:rFonts w:ascii="Courier New" w:hAnsi="Courier New" w:cs="Courier New" w:hint="default"/>
+      </w:rPr>
+    </w:lvl>
+    <w:lvl w:ilvl="2" w:tplc="84100064">
+      <w:start w:val="1"/>
       <w:numFmt w:val="bullet"/>
       <w:lvlText w:val=""/>
       <w:lvlJc w:val="left"/>
       <w:pPr>
-        <w:ind w:left="720" w:hanging="360"/>
+        <w:ind w:left="2160" w:hanging="360"/>
       </w:pPr>
       <w:rPr>
         <w:rFonts w:ascii="Symbol" w:eastAsiaTheme="minorHAnsi" w:hAnsi="Symbol" w:cstheme="minorBidi" w:hint="default"/>
       </w:rPr>
     </w:lvl>
-    <w:lvl w:ilvl="1" w:tplc="0C090003">
+    <w:lvl w:ilvl="3" w:tplc="0C090001">
+      <w:start w:val="1"/>
+      <w:numFmt w:val="bullet"/>
+      <w:lvlText w:val=""/>
+      <w:lvlJc w:val="left"/>
+      <w:pPr>
+        <w:ind w:left="2880" w:hanging="360"/>
+      </w:pPr>
+      <w:rPr>
+        <w:rFonts w:ascii="Symbol" w:hAnsi="Symbol" w:hint="default"/>
+      </w:rPr>
+    </w:lvl>
+    <w:lvl w:ilvl="4" w:tplc="0C090003" w:tentative="1">
       <w:start w:val="1"/>
       <w:numFmt w:val="bullet"/>
       <w:lvlText w:val="o"/>
       <w:lvlJc w:val="left"/>
       <w:pPr>
-        <w:ind w:left="1440" w:hanging="360"/>
+        <w:ind w:left="3600" w:hanging="360"/>
       </w:pPr>
       <w:rPr>
         <w:rFonts w:ascii="Courier New" w:hAnsi="Courier New" w:cs="Courier New" w:hint="default"/>
       </w:rPr>
     </w:lvl>
-    <w:lvl w:ilvl="2" w:tplc="0C090005" w:tentative="1">
+    <w:lvl w:ilvl="5" w:tplc="0C090005" w:tentative="1">
       <w:start w:val="1"/>
       <w:numFmt w:val="bullet"/>
       <w:lvlText w:val=""/>
       <w:lvlJc w:val="left"/>
       <w:pPr>
-        <w:ind w:left="2160" w:hanging="360"/>
+        <w:ind w:left="4320" w:hanging="360"/>
       </w:pPr>
       <w:rPr>
         <w:rFonts w:ascii="Wingdings" w:hAnsi="Wingdings" w:hint="default"/>
       </w:rPr>
     </w:lvl>
-    <w:lvl w:ilvl="3" w:tplc="0C090001" w:tentative="1">
+    <w:lvl w:ilvl="6" w:tplc="0C090001" w:tentative="1">
       <w:start w:val="1"/>
       <w:numFmt w:val="bullet"/>
       <w:lvlText w:val=""/>
       <w:lvlJc w:val="left"/>
       <w:pPr>
-        <w:ind w:left="2880" w:hanging="360"/>
+        <w:ind w:left="5040" w:hanging="360"/>
       </w:pPr>
       <w:rPr>
         <w:rFonts w:ascii="Symbol" w:hAnsi="Symbol" w:hint="default"/>
       </w:rPr>
     </w:lvl>
-    <w:lvl w:ilvl="4" w:tplc="0C090003" w:tentative="1">
+    <w:lvl w:ilvl="7" w:tplc="0C090003" w:tentative="1">
       <w:start w:val="1"/>
       <w:numFmt w:val="bullet"/>
       <w:lvlText w:val="o"/>
       <w:lvlJc w:val="left"/>
       <w:pPr>
-        <w:ind w:left="3600" w:hanging="360"/>
+        <w:ind w:left="5760" w:hanging="360"/>
       </w:pPr>
       <w:rPr>
         <w:rFonts w:ascii="Courier New" w:hAnsi="Courier New" w:cs="Courier New" w:hint="default"/>
       </w:rPr>
     </w:lvl>
-    <w:lvl w:ilvl="5" w:tplc="0C090005" w:tentative="1">
+    <w:lvl w:ilvl="8" w:tplc="0C090005" w:tentative="1">
       <w:start w:val="1"/>
       <w:numFmt w:val="bullet"/>
       <w:lvlText w:val=""/>
       <w:lvlJc w:val="left"/>
       <w:pPr>
+        <w:ind w:left="6480" w:hanging="360"/>
+      </w:pPr>
+      <w:rPr>
+        <w:rFonts w:ascii="Wingdings" w:hAnsi="Wingdings" w:hint="default"/>
+      </w:rPr>
+    </w:lvl>
+  </w:abstractNum>
+  <w:abstractNum w:abstractNumId="4" w15:restartNumberingAfterBreak="0">
+    <w:nsid w:val="5FA86F3D"/>
+    <w:multiLevelType w:val="hybridMultilevel"/>
+    <w:tmpl w:val="71B6B44A"/>
+    <w:lvl w:ilvl="0" w:tplc="23E4472A">
+      <w:start w:val="1"/>
+      <w:numFmt w:val="bullet"/>
+      <w:lvlText w:val="•"/>
+      <w:lvlJc w:val="left"/>
+      <w:pPr>
+        <w:tabs>
+          <w:tab w:val="num" w:pos="720"/>
+        </w:tabs>
+        <w:ind w:left="720" w:hanging="360"/>
+      </w:pPr>
+      <w:rPr>
+        <w:rFonts w:ascii="Arial" w:hAnsi="Arial" w:hint="default"/>
+      </w:rPr>
+    </w:lvl>
+    <w:lvl w:ilvl="1" w:tplc="AB30C8A8" w:tentative="1">
+      <w:start w:val="1"/>
+      <w:numFmt w:val="bullet"/>
+      <w:lvlText w:val="•"/>
+      <w:lvlJc w:val="left"/>
+      <w:pPr>
+        <w:tabs>
+          <w:tab w:val="num" w:pos="1440"/>
+        </w:tabs>
+        <w:ind w:left="1440" w:hanging="360"/>
+      </w:pPr>
+      <w:rPr>
+        <w:rFonts w:ascii="Arial" w:hAnsi="Arial" w:hint="default"/>
+      </w:rPr>
+    </w:lvl>
+    <w:lvl w:ilvl="2" w:tplc="742E70C8" w:tentative="1">
+      <w:start w:val="1"/>
+      <w:numFmt w:val="bullet"/>
+      <w:lvlText w:val="•"/>
+      <w:lvlJc w:val="left"/>
+      <w:pPr>
+        <w:tabs>
+          <w:tab w:val="num" w:pos="2160"/>
+        </w:tabs>
+        <w:ind w:left="2160" w:hanging="360"/>
+      </w:pPr>
+      <w:rPr>
+        <w:rFonts w:ascii="Arial" w:hAnsi="Arial" w:hint="default"/>
+      </w:rPr>
+    </w:lvl>
+    <w:lvl w:ilvl="3" w:tplc="22521D2A" w:tentative="1">
+      <w:start w:val="1"/>
+      <w:numFmt w:val="bullet"/>
+      <w:lvlText w:val="•"/>
+      <w:lvlJc w:val="left"/>
+      <w:pPr>
+        <w:tabs>
+          <w:tab w:val="num" w:pos="2880"/>
+        </w:tabs>
+        <w:ind w:left="2880" w:hanging="360"/>
+      </w:pPr>
+      <w:rPr>
+        <w:rFonts w:ascii="Arial" w:hAnsi="Arial" w:hint="default"/>
+      </w:rPr>
+    </w:lvl>
+    <w:lvl w:ilvl="4" w:tplc="35DA75D2" w:tentative="1">
+      <w:start w:val="1"/>
+      <w:numFmt w:val="bullet"/>
+      <w:lvlText w:val="•"/>
+      <w:lvlJc w:val="left"/>
+      <w:pPr>
+        <w:tabs>
+          <w:tab w:val="num" w:pos="3600"/>
+        </w:tabs>
+        <w:ind w:left="3600" w:hanging="360"/>
+      </w:pPr>
+      <w:rPr>
+        <w:rFonts w:ascii="Arial" w:hAnsi="Arial" w:hint="default"/>
+      </w:rPr>
+    </w:lvl>
+    <w:lvl w:ilvl="5" w:tplc="68641E14" w:tentative="1">
+      <w:start w:val="1"/>
+      <w:numFmt w:val="bullet"/>
+      <w:lvlText w:val="•"/>
+      <w:lvlJc w:val="left"/>
+      <w:pPr>
+        <w:tabs>
+          <w:tab w:val="num" w:pos="4320"/>
+        </w:tabs>
         <w:ind w:left="4320" w:hanging="360"/>
       </w:pPr>
       <w:rPr>
-        <w:rFonts w:ascii="Wingdings" w:hAnsi="Wingdings" w:hint="default"/>
-      </w:rPr>
-    </w:lvl>
-    <w:lvl w:ilvl="6" w:tplc="0C090001" w:tentative="1">
+        <w:rFonts w:ascii="Arial" w:hAnsi="Arial" w:hint="default"/>
+      </w:rPr>
+    </w:lvl>
+    <w:lvl w:ilvl="6" w:tplc="343A0B62" w:tentative="1">
       <w:start w:val="1"/>
       <w:numFmt w:val="bullet"/>
-      <w:lvlText w:val=""/>
-      <w:lvlJc w:val="left"/>
-      <w:pPr>
+      <w:lvlText w:val="•"/>
+      <w:lvlJc w:val="left"/>
+      <w:pPr>
+        <w:tabs>
+          <w:tab w:val="num" w:pos="5040"/>
+        </w:tabs>
         <w:ind w:left="5040" w:hanging="360"/>
       </w:pPr>
       <w:rPr>
-        <w:rFonts w:ascii="Symbol" w:hAnsi="Symbol" w:hint="default"/>
-      </w:rPr>
-    </w:lvl>
-    <w:lvl w:ilvl="7" w:tplc="0C090003" w:tentative="1">
+        <w:rFonts w:ascii="Arial" w:hAnsi="Arial" w:hint="default"/>
+      </w:rPr>
+    </w:lvl>
+    <w:lvl w:ilvl="7" w:tplc="F238FF6E" w:tentative="1">
       <w:start w:val="1"/>
       <w:numFmt w:val="bullet"/>
-      <w:lvlText w:val="o"/>
-      <w:lvlJc w:val="left"/>
-      <w:pPr>
+      <w:lvlText w:val="•"/>
+      <w:lvlJc w:val="left"/>
+      <w:pPr>
+        <w:tabs>
+          <w:tab w:val="num" w:pos="5760"/>
+        </w:tabs>
         <w:ind w:left="5760" w:hanging="360"/>
       </w:pPr>
       <w:rPr>
-        <w:rFonts w:ascii="Courier New" w:hAnsi="Courier New" w:cs="Courier New" w:hint="default"/>
-      </w:rPr>
-    </w:lvl>
-    <w:lvl w:ilvl="8" w:tplc="0C090005" w:tentative="1">
+        <w:rFonts w:ascii="Arial" w:hAnsi="Arial" w:hint="default"/>
+      </w:rPr>
+    </w:lvl>
+    <w:lvl w:ilvl="8" w:tplc="DB42F3F4" w:tentative="1">
       <w:start w:val="1"/>
       <w:numFmt w:val="bullet"/>
-      <w:lvlText w:val=""/>
-      <w:lvlJc w:val="left"/>
-      <w:pPr>
+      <w:lvlText w:val="•"/>
+      <w:lvlJc w:val="left"/>
+      <w:pPr>
+        <w:tabs>
+          <w:tab w:val="num" w:pos="6480"/>
+        </w:tabs>
         <w:ind w:left="6480" w:hanging="360"/>
       </w:pPr>
       <w:rPr>
-        <w:rFonts w:ascii="Wingdings" w:hAnsi="Wingdings" w:hint="default"/>
-      </w:rPr>
+        <w:rFonts w:ascii="Arial" w:hAnsi="Arial" w:hint="default"/>
+      </w:rPr>
+    </w:lvl>
+  </w:abstractNum>
+  <w:abstractNum w:abstractNumId="5" w15:restartNumberingAfterBreak="0">
+    <w:nsid w:val="6D4B2D5C"/>
+    <w:multiLevelType w:val="hybridMultilevel"/>
+    <w:tmpl w:val="2EF84826"/>
+    <w:lvl w:ilvl="0" w:tplc="0C09000F">
+      <w:start w:val="1"/>
+      <w:numFmt w:val="decimal"/>
+      <w:lvlText w:val="%1."/>
+      <w:lvlJc w:val="left"/>
+      <w:pPr>
+        <w:ind w:left="720" w:hanging="360"/>
+      </w:pPr>
+      <w:rPr>
+        <w:rFonts w:hint="default"/>
+      </w:rPr>
+    </w:lvl>
+    <w:lvl w:ilvl="1" w:tplc="0C090019">
+      <w:start w:val="1"/>
+      <w:numFmt w:val="lowerLetter"/>
+      <w:lvlText w:val="%2."/>
+      <w:lvlJc w:val="left"/>
+      <w:pPr>
+        <w:ind w:left="1440" w:hanging="360"/>
+      </w:pPr>
+    </w:lvl>
+    <w:lvl w:ilvl="2" w:tplc="0C09001B" w:tentative="1">
+      <w:start w:val="1"/>
+      <w:numFmt w:val="lowerRoman"/>
+      <w:lvlText w:val="%3."/>
+      <w:lvlJc w:val="right"/>
+      <w:pPr>
+        <w:ind w:left="2160" w:hanging="180"/>
+      </w:pPr>
+    </w:lvl>
+    <w:lvl w:ilvl="3" w:tplc="0C09000F" w:tentative="1">
+      <w:start w:val="1"/>
+      <w:numFmt w:val="decimal"/>
+      <w:lvlText w:val="%4."/>
+      <w:lvlJc w:val="left"/>
+      <w:pPr>
+        <w:ind w:left="2880" w:hanging="360"/>
+      </w:pPr>
+    </w:lvl>
+    <w:lvl w:ilvl="4" w:tplc="0C090019" w:tentative="1">
+      <w:start w:val="1"/>
+      <w:numFmt w:val="lowerLetter"/>
+      <w:lvlText w:val="%5."/>
+      <w:lvlJc w:val="left"/>
+      <w:pPr>
+        <w:ind w:left="3600" w:hanging="360"/>
+      </w:pPr>
+    </w:lvl>
+    <w:lvl w:ilvl="5" w:tplc="0C09001B" w:tentative="1">
+      <w:start w:val="1"/>
+      <w:numFmt w:val="lowerRoman"/>
+      <w:lvlText w:val="%6."/>
+      <w:lvlJc w:val="right"/>
+      <w:pPr>
+        <w:ind w:left="4320" w:hanging="180"/>
+      </w:pPr>
+    </w:lvl>
+    <w:lvl w:ilvl="6" w:tplc="0C09000F" w:tentative="1">
+      <w:start w:val="1"/>
+      <w:numFmt w:val="decimal"/>
+      <w:lvlText w:val="%7."/>
+      <w:lvlJc w:val="left"/>
+      <w:pPr>
+        <w:ind w:left="5040" w:hanging="360"/>
+      </w:pPr>
+    </w:lvl>
+    <w:lvl w:ilvl="7" w:tplc="0C090019" w:tentative="1">
+      <w:start w:val="1"/>
+      <w:numFmt w:val="lowerLetter"/>
+      <w:lvlText w:val="%8."/>
+      <w:lvlJc w:val="left"/>
+      <w:pPr>
+        <w:ind w:left="5760" w:hanging="360"/>
+      </w:pPr>
+    </w:lvl>
+    <w:lvl w:ilvl="8" w:tplc="0C09001B" w:tentative="1">
+      <w:start w:val="1"/>
+      <w:numFmt w:val="lowerRoman"/>
+      <w:lvlText w:val="%9."/>
+      <w:lvlJc w:val="right"/>
+      <w:pPr>
+        <w:ind w:left="6480" w:hanging="180"/>
+      </w:pPr>
+    </w:lvl>
+  </w:abstractNum>
+  <w:abstractNum w:abstractNumId="6" w15:restartNumberingAfterBreak="0">
+    <w:nsid w:val="76770F25"/>
+    <w:multiLevelType w:val="hybridMultilevel"/>
+    <w:tmpl w:val="4824156C"/>
+    <w:lvl w:ilvl="0" w:tplc="0C090019">
+      <w:start w:val="1"/>
+      <w:numFmt w:val="lowerLetter"/>
+      <w:lvlText w:val="%1."/>
+      <w:lvlJc w:val="left"/>
+      <w:pPr>
+        <w:ind w:left="720" w:hanging="360"/>
+      </w:pPr>
+      <w:rPr>
+        <w:rFonts w:hint="default"/>
+      </w:rPr>
+    </w:lvl>
+    <w:lvl w:ilvl="1" w:tplc="0C090019">
+      <w:start w:val="1"/>
+      <w:numFmt w:val="lowerLetter"/>
+      <w:lvlText w:val="%2."/>
+      <w:lvlJc w:val="left"/>
+      <w:pPr>
+        <w:ind w:left="1440" w:hanging="360"/>
+      </w:pPr>
+    </w:lvl>
+    <w:lvl w:ilvl="2" w:tplc="0C09001B">
+      <w:start w:val="1"/>
+      <w:numFmt w:val="lowerRoman"/>
+      <w:lvlText w:val="%3."/>
+      <w:lvlJc w:val="right"/>
+      <w:pPr>
+        <w:ind w:left="2160" w:hanging="180"/>
+      </w:pPr>
+    </w:lvl>
+    <w:lvl w:ilvl="3" w:tplc="0C09000F" w:tentative="1">
+      <w:start w:val="1"/>
+      <w:numFmt w:val="decimal"/>
+      <w:lvlText w:val="%4."/>
+      <w:lvlJc w:val="left"/>
+      <w:pPr>
+        <w:ind w:left="2880" w:hanging="360"/>
+      </w:pPr>
+    </w:lvl>
+    <w:lvl w:ilvl="4" w:tplc="0C090019" w:tentative="1">
+      <w:start w:val="1"/>
+      <w:numFmt w:val="lowerLetter"/>
+      <w:lvlText w:val="%5."/>
+      <w:lvlJc w:val="left"/>
+      <w:pPr>
+        <w:ind w:left="3600" w:hanging="360"/>
+      </w:pPr>
+    </w:lvl>
+    <w:lvl w:ilvl="5" w:tplc="0C09001B" w:tentative="1">
+      <w:start w:val="1"/>
+      <w:numFmt w:val="lowerRoman"/>
+      <w:lvlText w:val="%6."/>
+      <w:lvlJc w:val="right"/>
+      <w:pPr>
+        <w:ind w:left="4320" w:hanging="180"/>
+      </w:pPr>
+    </w:lvl>
+    <w:lvl w:ilvl="6" w:tplc="0C09000F" w:tentative="1">
+      <w:start w:val="1"/>
+      <w:numFmt w:val="decimal"/>
+      <w:lvlText w:val="%7."/>
+      <w:lvlJc w:val="left"/>
+      <w:pPr>
+        <w:ind w:left="5040" w:hanging="360"/>
+      </w:pPr>
+    </w:lvl>
+    <w:lvl w:ilvl="7" w:tplc="0C090019" w:tentative="1">
+      <w:start w:val="1"/>
+      <w:numFmt w:val="lowerLetter"/>
+      <w:lvlText w:val="%8."/>
+      <w:lvlJc w:val="left"/>
+      <w:pPr>
+        <w:ind w:left="5760" w:hanging="360"/>
+      </w:pPr>
+    </w:lvl>
+    <w:lvl w:ilvl="8" w:tplc="0C09001B" w:tentative="1">
+      <w:start w:val="1"/>
+      <w:numFmt w:val="lowerRoman"/>
+      <w:lvlText w:val="%9."/>
+      <w:lvlJc w:val="right"/>
+      <w:pPr>
+        <w:ind w:left="6480" w:hanging="180"/>
+      </w:pPr>
     </w:lvl>
   </w:abstractNum>
   <w:num w:numId="1">
-    <w:abstractNumId w:val="1"/>
+    <w:abstractNumId w:val="3"/>
   </w:num>
   <w:num w:numId="2">
     <w:abstractNumId w:val="0"/>
+  </w:num>
+  <w:num w:numId="3">
+    <w:abstractNumId w:val="5"/>
+  </w:num>
+  <w:num w:numId="4">
+    <w:abstractNumId w:val="1"/>
+  </w:num>
+  <w:num w:numId="5">
+    <w:abstractNumId w:val="6"/>
+  </w:num>
+  <w:num w:numId="6">
+    <w:abstractNumId w:val="2"/>
+  </w:num>
+  <w:num w:numId="7">
+    <w:abstractNumId w:val="4"/>
   </w:num>
 </w:numbering>
 </file>
 
 <file path=word/styles.xml><?xml version="1.0" encoding="utf-8"?>
-<w:styles xmlns:mc="http://schemas.openxmlformats.org/markup-compatibility/2006" xmlns:r="http://schemas.openxmlformats.org/officeDocument/2006/relationships" xmlns:w="http://schemas.openxmlformats.org/wordprocessingml/2006/main" xmlns:w14="http://schemas.microsoft.com/office/word/2010/wordml" xmlns:w15="http://schemas.microsoft.com/office/word/2012/wordml" xmlns:w16cid="http://schemas.microsoft.com/office/word/2016/wordml/cid" xmlns:w16se="http://schemas.microsoft.com/office/word/2015/wordml/symex" mc:Ignorable="w14 w15 w16se w16cid">
+<w:styles xmlns:mc="http://schemas.openxmlformats.org/markup-compatibility/2006" xmlns:r="http://schemas.openxmlformats.org/officeDocument/2006/relationships" xmlns:w="http://schemas.openxmlformats.org/wordprocessingml/2006/main" xmlns:w14="http://schemas.microsoft.com/office/word/2010/wordml" xmlns:w15="http://schemas.microsoft.com/office/word/2012/wordml" xmlns:w16se="http://schemas.microsoft.com/office/word/2015/wordml/symex" mc:Ignorable="w14 w15 w16se">
   <w:docDefaults>
     <w:rPrDefault>
       <w:rPr>
@@ -990,7 +2262,7 @@
       </w:pPr>
     </w:pPrDefault>
   </w:docDefaults>
-  <w:latentStyles w:defLockedState="0" w:defUIPriority="99" w:defSemiHidden="0" w:defUnhideWhenUsed="0" w:defQFormat="0" w:count="376">
+  <w:latentStyles w:defLockedState="0" w:defUIPriority="99" w:defSemiHidden="0" w:defUnhideWhenUsed="0" w:defQFormat="0" w:count="371">
     <w:lsdException w:name="Normal" w:uiPriority="0" w:qFormat="1"/>
     <w:lsdException w:name="heading 1" w:uiPriority="9" w:qFormat="1"/>
     <w:lsdException w:name="heading 2" w:semiHidden="1" w:uiPriority="9" w:unhideWhenUsed="1" w:qFormat="1"/>
@@ -1096,6 +2368,7 @@
     <w:lsdException w:name="HTML Sample" w:semiHidden="1" w:unhideWhenUsed="1"/>
     <w:lsdException w:name="HTML Typewriter" w:semiHidden="1" w:unhideWhenUsed="1"/>
     <w:lsdException w:name="HTML Variable" w:semiHidden="1" w:unhideWhenUsed="1"/>
+    <w:lsdException w:name="Normal Table" w:semiHidden="1" w:unhideWhenUsed="1"/>
     <w:lsdException w:name="annotation subject" w:semiHidden="1" w:unhideWhenUsed="1"/>
     <w:lsdException w:name="No List" w:semiHidden="1" w:unhideWhenUsed="1"/>
     <w:lsdException w:name="Outline List 1" w:semiHidden="1" w:unhideWhenUsed="1"/>
@@ -1142,8 +2415,10 @@
     <w:lsdException w:name="Table Subtle 2" w:semiHidden="1" w:unhideWhenUsed="1"/>
     <w:lsdException w:name="Table Web 1" w:semiHidden="1" w:unhideWhenUsed="1"/>
     <w:lsdException w:name="Table Web 2" w:semiHidden="1" w:unhideWhenUsed="1"/>
+    <w:lsdException w:name="Table Web 3" w:semiHidden="1" w:unhideWhenUsed="1"/>
     <w:lsdException w:name="Balloon Text" w:semiHidden="1" w:unhideWhenUsed="1"/>
     <w:lsdException w:name="Table Grid" w:uiPriority="39"/>
+    <w:lsdException w:name="Table Theme" w:semiHidden="1" w:unhideWhenUsed="1"/>
     <w:lsdException w:name="Placeholder Text" w:semiHidden="1"/>
     <w:lsdException w:name="No Spacing" w:uiPriority="1" w:qFormat="1"/>
     <w:lsdException w:name="Light Shading" w:uiPriority="60"/>
@@ -1359,11 +2634,6 @@
     <w:lsdException w:name="List Table 5 Dark Accent 6" w:uiPriority="50"/>
     <w:lsdException w:name="List Table 6 Colorful Accent 6" w:uiPriority="51"/>
     <w:lsdException w:name="List Table 7 Colorful Accent 6" w:uiPriority="52"/>
-    <w:lsdException w:name="Mention" w:semiHidden="1" w:unhideWhenUsed="1"/>
-    <w:lsdException w:name="Smart Hyperlink" w:semiHidden="1" w:unhideWhenUsed="1"/>
-    <w:lsdException w:name="Hashtag" w:semiHidden="1" w:unhideWhenUsed="1"/>
-    <w:lsdException w:name="Unresolved Mention" w:semiHidden="1" w:unhideWhenUsed="1"/>
-    <w:lsdException w:name="Smart Link" w:semiHidden="1" w:unhideWhenUsed="1"/>
   </w:latentStyles>
   <w:style w:type="paragraph" w:default="1" w:styleId="Normal">
     <w:name w:val="Normal"/>
@@ -1372,7 +2642,6 @@
   <w:style w:type="character" w:default="1" w:styleId="DefaultParagraphFont">
     <w:name w:val="Default Paragraph Font"/>
     <w:uiPriority w:val="1"/>
-    <w:semiHidden/>
     <w:unhideWhenUsed/>
   </w:style>
   <w:style w:type="table" w:default="1" w:styleId="TableNormal">

</xml_diff>